<commit_message>
Kleinere änderung an Systemdokumentation
</commit_message>
<xml_diff>
--- a/docs/Systemdokumentation/Systemdokumentation.docx
+++ b/docs/Systemdokumentation/Systemdokumentation.docx
@@ -1519,7 +1519,19 @@
         <w:rPr>
           <w:b/>
         </w:rPr>
-        <w:t>Übersicht über realisierte Funktionalität:</w:t>
+        <w:t>Übersicht über realisierte Funktionalität</w:t>
+      </w:r>
+      <w:r>
+        <w:rPr>
+          <w:b/>
+        </w:rPr>
+        <w:t xml:space="preserve"> und deren Benutzer</w:t>
+      </w:r>
+      <w:r>
+        <w:rPr>
+          <w:b/>
+        </w:rPr>
+        <w:t>:</w:t>
       </w:r>
     </w:p>
     <w:p>
@@ -1654,7 +1666,40 @@
         <w:t>"</w:t>
       </w:r>
       <w:r>
-        <w:t xml:space="preserve"> kann Filter setzen und danach suchen lassen um anschließend eine Selektierte Liste zu bekommen. Er kann </w:t>
+        <w:t xml:space="preserve"> kann Filter setzen und danach suchen lassen</w:t>
+      </w:r>
+      <w:r>
+        <w:t>. A</w:t>
+      </w:r>
+      <w:r>
+        <w:t>nschließend</w:t>
+      </w:r>
+      <w:r>
+        <w:t xml:space="preserve"> wird auf der momentanen Seite</w:t>
+      </w:r>
+      <w:r>
+        <w:t xml:space="preserve"> eine Selektierte Liste</w:t>
+      </w:r>
+      <w:r>
+        <w:t xml:space="preserve"> angezeigt</w:t>
+      </w:r>
+      <w:r>
+        <w:t xml:space="preserve">. </w:t>
+      </w:r>
+      <w:r>
+        <w:t>Der "</w:t>
+      </w:r>
+      <w:r>
+        <w:rPr>
+          <w:i/>
+        </w:rPr>
+        <w:t>Besucher</w:t>
+      </w:r>
+      <w:r>
+        <w:t>"</w:t>
+      </w:r>
+      <w:r>
+        <w:t xml:space="preserve"> kann </w:t>
       </w:r>
       <w:r>
         <w:t>darin ein Elektroauto auswählen um in eine detailliertere Ansicht zu gelangen.</w:t>
@@ -1674,7 +1719,28 @@
         <w:t>Benutzer</w:t>
       </w:r>
       <w:r>
-        <w:t>" kann neben der Besucher Funktionen eine Bewertung zu einem Auto abgeben.</w:t>
+        <w:t xml:space="preserve">" kann neben </w:t>
+      </w:r>
+      <w:r>
+        <w:t>allen</w:t>
+      </w:r>
+      <w:r>
+        <w:t xml:space="preserve"> </w:t>
+      </w:r>
+      <w:r>
+        <w:t>"</w:t>
+      </w:r>
+      <w:r>
+        <w:rPr>
+          <w:i/>
+        </w:rPr>
+        <w:t>Besucher</w:t>
+      </w:r>
+      <w:r>
+        <w:t>"-</w:t>
+      </w:r>
+      <w:r>
+        <w:t>Funktionen eine Bewertung zu einem Auto abgeben.</w:t>
       </w:r>
     </w:p>
     <w:p>
@@ -1766,13 +1832,33 @@
         <w:rPr>
           <w:color w:val="000000" w:themeColor="text1"/>
         </w:rPr>
-        <w:t xml:space="preserve"> der Lesbarkeit von</w:t>
-      </w:r>
-      <w:r>
-        <w:rPr>
-          <w:color w:val="000000" w:themeColor="text1"/>
-        </w:rPr>
-        <w:t xml:space="preserve"> Text. Di</w:t>
+        <w:t xml:space="preserve"> der Lesbarkeit </w:t>
+      </w:r>
+      <w:proofErr w:type="gramStart"/>
+      <w:r>
+        <w:rPr>
+          <w:color w:val="000000" w:themeColor="text1"/>
+        </w:rPr>
+        <w:t>vo</w:t>
+      </w:r>
+      <w:r>
+        <w:rPr>
+          <w:color w:val="000000" w:themeColor="text1"/>
+        </w:rPr>
+        <w:t>m</w:t>
+      </w:r>
+      <w:r>
+        <w:rPr>
+          <w:color w:val="000000" w:themeColor="text1"/>
+        </w:rPr>
+        <w:t xml:space="preserve"> Text</w:t>
+      </w:r>
+      <w:proofErr w:type="gramEnd"/>
+      <w:r>
+        <w:rPr>
+          <w:color w:val="000000" w:themeColor="text1"/>
+        </w:rPr>
+        <w:t>. Di</w:t>
       </w:r>
       <w:r>
         <w:rPr>
@@ -1874,7 +1960,19 @@
         <w:rPr>
           <w:color w:val="000000" w:themeColor="text1"/>
         </w:rPr>
-        <w:t>Zudem wird die Benutzerfreundlichkeit durch schnelle Ladenzeiten der einzelnen Seiten unterstrichen.</w:t>
+        <w:t xml:space="preserve">Zudem wird die Benutzerfreundlichkeit durch </w:t>
+      </w:r>
+      <w:r>
+        <w:rPr>
+          <w:color w:val="000000" w:themeColor="text1"/>
+        </w:rPr>
+        <w:t xml:space="preserve">möglichst </w:t>
+      </w:r>
+      <w:r>
+        <w:rPr>
+          <w:color w:val="000000" w:themeColor="text1"/>
+        </w:rPr>
+        <w:t>schnelle Ladenzeiten der einzelnen Seiten unterstrichen.</w:t>
       </w:r>
     </w:p>
     <w:p>
@@ -1920,7 +2018,7 @@
           <w:b/>
           <w:color w:val="000000" w:themeColor="text1"/>
         </w:rPr>
-        <w:t>REST</w:t>
+        <w:t>Architekturstil</w:t>
       </w:r>
       <w:r>
         <w:rPr>
@@ -1947,7 +2045,7 @@
         <w:rPr>
           <w:color w:val="000000" w:themeColor="text1"/>
         </w:rPr>
-        <w:t xml:space="preserve"> basiert und ist deshalb auch </w:t>
+        <w:t xml:space="preserve"> basiert und ist deshalb </w:t>
       </w:r>
       <w:r>
         <w:rPr>
@@ -2184,7 +2282,19 @@
         <w:rPr>
           <w:color w:val="000000" w:themeColor="text1"/>
         </w:rPr>
-        <w:t xml:space="preserve"> erweitert werden und bietet durch </w:t>
+        <w:t xml:space="preserve"> erweitert werden</w:t>
+      </w:r>
+      <w:r>
+        <w:rPr>
+          <w:color w:val="000000" w:themeColor="text1"/>
+        </w:rPr>
+        <w:t xml:space="preserve">, dafür </w:t>
+      </w:r>
+      <w:r>
+        <w:rPr>
+          <w:color w:val="000000" w:themeColor="text1"/>
+        </w:rPr>
+        <w:t xml:space="preserve">bietet </w:t>
       </w:r>
       <w:proofErr w:type="gramStart"/>
       <w:r>
@@ -2198,7 +2308,31 @@
         <w:rPr>
           <w:color w:val="000000" w:themeColor="text1"/>
         </w:rPr>
-        <w:t xml:space="preserve"> passende befehle dafür an.</w:t>
+        <w:t xml:space="preserve"> </w:t>
+      </w:r>
+      <w:r>
+        <w:rPr>
+          <w:color w:val="000000" w:themeColor="text1"/>
+        </w:rPr>
+        <w:t xml:space="preserve">bereits </w:t>
+      </w:r>
+      <w:r>
+        <w:rPr>
+          <w:color w:val="000000" w:themeColor="text1"/>
+        </w:rPr>
+        <w:t xml:space="preserve">passende </w:t>
+      </w:r>
+      <w:r>
+        <w:rPr>
+          <w:color w:val="000000" w:themeColor="text1"/>
+        </w:rPr>
+        <w:t>B</w:t>
+      </w:r>
+      <w:r>
+        <w:rPr>
+          <w:color w:val="000000" w:themeColor="text1"/>
+        </w:rPr>
+        <w:t>efehle an.</w:t>
       </w:r>
     </w:p>
     <w:p>
@@ -2207,10 +2341,37 @@
           <w:color w:val="000000" w:themeColor="text1"/>
         </w:rPr>
       </w:pPr>
+      <w:r>
+        <w:rPr>
+          <w:b/>
+          <w:color w:val="000000" w:themeColor="text1"/>
+        </w:rPr>
+        <w:t>Datenbank</w:t>
+      </w:r>
+      <w:r>
+        <w:rPr>
+          <w:b/>
+          <w:color w:val="000000" w:themeColor="text1"/>
+        </w:rPr>
+        <w:br/>
+      </w:r>
+      <w:proofErr w:type="gramStart"/>
+      <w:r>
+        <w:rPr>
+          <w:color w:val="000000" w:themeColor="text1"/>
+        </w:rPr>
+        <w:t>Verwendet</w:t>
+      </w:r>
+      <w:proofErr w:type="gramEnd"/>
+      <w:r>
+        <w:rPr>
+          <w:color w:val="000000" w:themeColor="text1"/>
+        </w:rPr>
+        <w:t xml:space="preserve"> wird die Datenbank </w:t>
+      </w:r>
       <w:proofErr w:type="spellStart"/>
       <w:r>
         <w:rPr>
-          <w:b/>
           <w:color w:val="000000" w:themeColor="text1"/>
         </w:rPr>
         <w:t>MariaDB</w:t>
@@ -2218,45 +2379,117 @@
       <w:proofErr w:type="spellEnd"/>
       <w:r>
         <w:rPr>
-          <w:b/>
+          <w:color w:val="000000" w:themeColor="text1"/>
+        </w:rPr>
+        <w:t xml:space="preserve"> und </w:t>
+      </w:r>
+      <w:r>
+        <w:rPr>
+          <w:color w:val="000000" w:themeColor="text1"/>
+        </w:rPr>
+        <w:t>sollte</w:t>
+      </w:r>
+      <w:r>
+        <w:rPr>
+          <w:color w:val="000000" w:themeColor="text1"/>
+        </w:rPr>
+        <w:t xml:space="preserve"> nur von einem "Admin" über phpMyAdmin verwaltet werden.</w:t>
+      </w:r>
+      <w:r>
+        <w:rPr>
           <w:color w:val="000000" w:themeColor="text1"/>
         </w:rPr>
         <w:br/>
       </w:r>
-      <w:proofErr w:type="gramStart"/>
-      <w:r>
-        <w:rPr>
-          <w:color w:val="000000" w:themeColor="text1"/>
-        </w:rPr>
-        <w:t>Verwendet</w:t>
-      </w:r>
-      <w:proofErr w:type="gramEnd"/>
-      <w:r>
-        <w:rPr>
-          <w:color w:val="000000" w:themeColor="text1"/>
-        </w:rPr>
-        <w:t xml:space="preserve"> wird die Datenbank </w:t>
-      </w:r>
-      <w:proofErr w:type="spellStart"/>
-      <w:r>
-        <w:rPr>
-          <w:color w:val="000000" w:themeColor="text1"/>
-        </w:rPr>
-        <w:t>MariaDB</w:t>
-      </w:r>
-      <w:proofErr w:type="spellEnd"/>
-      <w:r>
-        <w:rPr>
-          <w:color w:val="000000" w:themeColor="text1"/>
-        </w:rPr>
-        <w:t xml:space="preserve"> und kann nur von einem "Admin" über phpMyAdmin verwaltet werden.</w:t>
-      </w:r>
-      <w:r>
-        <w:rPr>
-          <w:color w:val="000000" w:themeColor="text1"/>
-        </w:rPr>
-        <w:br/>
-        <w:t xml:space="preserve">Es ist möglich über eine Oberfläche sowohl manuell einzelne Zeilen der Datenbank hinzuzufügen oder aber </w:t>
+      <w:r>
+        <w:rPr>
+          <w:color w:val="000000" w:themeColor="text1"/>
+        </w:rPr>
+        <w:t>Das Tool phpMyAdmin bietet eine Benutzero</w:t>
+      </w:r>
+      <w:r>
+        <w:rPr>
+          <w:color w:val="000000" w:themeColor="text1"/>
+        </w:rPr>
+        <w:t xml:space="preserve">berfläche </w:t>
+      </w:r>
+      <w:r>
+        <w:rPr>
+          <w:color w:val="000000" w:themeColor="text1"/>
+        </w:rPr>
+        <w:t>an über die es möglich ist</w:t>
+      </w:r>
+      <w:r>
+        <w:rPr>
+          <w:color w:val="000000" w:themeColor="text1"/>
+        </w:rPr>
+        <w:t>,</w:t>
+      </w:r>
+      <w:r>
+        <w:rPr>
+          <w:color w:val="000000" w:themeColor="text1"/>
+        </w:rPr>
+        <w:t xml:space="preserve"> </w:t>
+      </w:r>
+      <w:r>
+        <w:rPr>
+          <w:color w:val="000000" w:themeColor="text1"/>
+        </w:rPr>
+        <w:t xml:space="preserve">manuell einzelne </w:t>
+      </w:r>
+      <w:r>
+        <w:rPr>
+          <w:color w:val="000000" w:themeColor="text1"/>
+        </w:rPr>
+        <w:t>Daten-</w:t>
+      </w:r>
+      <w:r>
+        <w:rPr>
+          <w:color w:val="000000" w:themeColor="text1"/>
+        </w:rPr>
+        <w:t xml:space="preserve">Zeilen </w:t>
+      </w:r>
+      <w:r>
+        <w:rPr>
+          <w:color w:val="000000" w:themeColor="text1"/>
+        </w:rPr>
+        <w:t>in die</w:t>
+      </w:r>
+      <w:r>
+        <w:rPr>
+          <w:color w:val="000000" w:themeColor="text1"/>
+        </w:rPr>
+        <w:t xml:space="preserve"> Datenbank hinzu</w:t>
+      </w:r>
+      <w:r>
+        <w:rPr>
+          <w:color w:val="000000" w:themeColor="text1"/>
+        </w:rPr>
+        <w:t>zufügen</w:t>
+      </w:r>
+      <w:r>
+        <w:rPr>
+          <w:color w:val="000000" w:themeColor="text1"/>
+        </w:rPr>
+        <w:t xml:space="preserve"> oder zu ändern</w:t>
+      </w:r>
+      <w:r>
+        <w:rPr>
+          <w:color w:val="000000" w:themeColor="text1"/>
+        </w:rPr>
+        <w:t xml:space="preserve">. </w:t>
+      </w:r>
+      <w:r>
+        <w:rPr>
+          <w:color w:val="000000" w:themeColor="text1"/>
+        </w:rPr>
+        <w:t>Es ist zusätzlich</w:t>
+      </w:r>
+      <w:r>
+        <w:rPr>
+          <w:color w:val="000000" w:themeColor="text1"/>
+        </w:rPr>
+        <w:t xml:space="preserve"> möglich </w:t>
       </w:r>
       <w:r>
         <w:rPr>
@@ -2268,7 +2501,19 @@
         <w:rPr>
           <w:color w:val="000000" w:themeColor="text1"/>
         </w:rPr>
-        <w:t xml:space="preserve"> importieren bzw. exportieren</w:t>
+        <w:t xml:space="preserve"> importieren bzw. </w:t>
+      </w:r>
+      <w:r>
+        <w:rPr>
+          <w:color w:val="000000" w:themeColor="text1"/>
+        </w:rPr>
+        <w:t xml:space="preserve">zu </w:t>
+      </w:r>
+      <w:r>
+        <w:rPr>
+          <w:color w:val="000000" w:themeColor="text1"/>
+        </w:rPr>
+        <w:t>exportieren</w:t>
       </w:r>
       <w:r>
         <w:rPr>
@@ -2289,12 +2534,19 @@
           <w:b/>
           <w:color w:val="000000" w:themeColor="text1"/>
         </w:rPr>
+        <w:t xml:space="preserve">Benutzte </w:t>
+      </w:r>
+      <w:r>
+        <w:rPr>
+          <w:b/>
+          <w:color w:val="000000" w:themeColor="text1"/>
+        </w:rPr>
         <w:t>Frameworks</w:t>
       </w:r>
     </w:p>
     <w:p>
       <w:pPr>
-        <w:ind w:left="993" w:hanging="993"/>
+        <w:ind w:left="1418" w:hanging="1418"/>
         <w:rPr>
           <w:color w:val="000000" w:themeColor="text1"/>
         </w:rPr>
@@ -2311,7 +2563,7 @@
         <w:rPr>
           <w:color w:val="000000" w:themeColor="text1"/>
         </w:rPr>
-        <w:t xml:space="preserve"> -</w:t>
+        <w:t>:</w:t>
       </w:r>
       <w:r>
         <w:rPr>
@@ -2323,12 +2575,18 @@
         <w:rPr>
           <w:color w:val="000000" w:themeColor="text1"/>
         </w:rPr>
-        <w:t>Zur Realisierung des Webservers, wird in der JavaScript Laufzeitumgebung ausgeführt.</w:t>
+        <w:t xml:space="preserve">Für die </w:t>
+      </w:r>
+      <w:r>
+        <w:rPr>
+          <w:color w:val="000000" w:themeColor="text1"/>
+        </w:rPr>
+        <w:t>Realisierung des Webservers, wird in der JavaScript Laufzeitumgebung ausgeführt.</w:t>
       </w:r>
     </w:p>
     <w:p>
       <w:pPr>
-        <w:ind w:left="993" w:hanging="993"/>
+        <w:ind w:left="1418" w:hanging="1418"/>
         <w:rPr>
           <w:color w:val="000000" w:themeColor="text1"/>
         </w:rPr>
@@ -2343,7 +2601,7 @@
         <w:rPr>
           <w:color w:val="000000" w:themeColor="text1"/>
         </w:rPr>
-        <w:t xml:space="preserve"> -</w:t>
+        <w:t>:</w:t>
       </w:r>
       <w:r>
         <w:rPr>
@@ -2360,7 +2618,7 @@
     </w:p>
     <w:p>
       <w:pPr>
-        <w:ind w:left="993" w:hanging="993"/>
+        <w:ind w:left="1418" w:hanging="1418"/>
         <w:rPr>
           <w:color w:val="000000" w:themeColor="text1"/>
         </w:rPr>
@@ -2377,14 +2635,25 @@
         <w:rPr>
           <w:color w:val="000000" w:themeColor="text1"/>
         </w:rPr>
-        <w:t xml:space="preserve">     -</w:t>
+        <w:t>:</w:t>
       </w:r>
       <w:r>
         <w:rPr>
           <w:color w:val="000000" w:themeColor="text1"/>
         </w:rPr>
         <w:tab/>
-        <w:t xml:space="preserve">Zur </w:t>
+      </w:r>
+      <w:r>
+        <w:rPr>
+          <w:color w:val="000000" w:themeColor="text1"/>
+        </w:rPr>
+        <w:t>Für die</w:t>
+      </w:r>
+      <w:r>
+        <w:rPr>
+          <w:color w:val="000000" w:themeColor="text1"/>
+        </w:rPr>
+        <w:t xml:space="preserve"> </w:t>
       </w:r>
       <w:r>
         <w:rPr>
@@ -2421,7 +2690,7 @@
     </w:p>
     <w:p>
       <w:pPr>
-        <w:ind w:left="993" w:hanging="993"/>
+        <w:ind w:left="1418" w:hanging="1418"/>
         <w:rPr>
           <w:color w:val="000000" w:themeColor="text1"/>
         </w:rPr>
@@ -2438,28 +2707,58 @@
         <w:rPr>
           <w:color w:val="000000" w:themeColor="text1"/>
         </w:rPr>
-        <w:t xml:space="preserve"> -</w:t>
+        <w:t>:</w:t>
       </w:r>
       <w:r>
         <w:rPr>
           <w:color w:val="000000" w:themeColor="text1"/>
         </w:rPr>
         <w:tab/>
-        <w:t>Zur Erstellung der Desktop-Anwendung</w:t>
+      </w:r>
+      <w:r>
+        <w:rPr>
+          <w:color w:val="000000" w:themeColor="text1"/>
+        </w:rPr>
+        <w:t>Für die</w:t>
+      </w:r>
+      <w:r>
+        <w:rPr>
+          <w:color w:val="000000" w:themeColor="text1"/>
+        </w:rPr>
+        <w:t xml:space="preserve"> Erstellung der Desktop-Anwendung</w:t>
       </w:r>
     </w:p>
     <w:p>
       <w:pPr>
-        <w:ind w:left="993" w:hanging="993"/>
-        <w:rPr>
-          <w:color w:val="000000" w:themeColor="text1"/>
-        </w:rPr>
-      </w:pPr>
-      <w:r>
-        <w:rPr>
-          <w:color w:val="000000" w:themeColor="text1"/>
-        </w:rPr>
-        <w:t>phpMyAdmin - Webanwendung zur Administration von MySQL-Datenbanken</w:t>
+        <w:ind w:left="1418" w:hanging="1418"/>
+        <w:rPr>
+          <w:color w:val="000000" w:themeColor="text1"/>
+        </w:rPr>
+      </w:pPr>
+      <w:r>
+        <w:rPr>
+          <w:color w:val="000000" w:themeColor="text1"/>
+        </w:rPr>
+        <w:t>phpMyAdmin</w:t>
+      </w:r>
+      <w:r>
+        <w:rPr>
+          <w:color w:val="000000" w:themeColor="text1"/>
+        </w:rPr>
+        <w:t>:</w:t>
+      </w:r>
+      <w:r>
+        <w:rPr>
+          <w:color w:val="000000" w:themeColor="text1"/>
+        </w:rPr>
+        <w:tab/>
+        <w:t xml:space="preserve">Eine </w:t>
+      </w:r>
+      <w:r>
+        <w:rPr>
+          <w:color w:val="000000" w:themeColor="text1"/>
+        </w:rPr>
+        <w:t>Webanwendung zur Administration von MySQL-Datenbanken</w:t>
       </w:r>
     </w:p>
     <w:p>
@@ -2975,11 +3274,6 @@
         <w:t>Umgesetzte Funktionalität</w:t>
       </w:r>
       <w:bookmarkEnd w:id="8"/>
-    </w:p>
-    <w:p>
-      <w:pPr>
-        <w:pStyle w:val="FlietextTH"/>
-      </w:pPr>
     </w:p>
     <w:p>
       <w:pPr>
@@ -3018,6 +3312,7 @@
             <w:r>
               <w:rPr>
                 <w:rFonts w:ascii="Arial" w:hAnsi="Arial" w:cs="Arial"/>
+                <w:color w:val="FFFFFF" w:themeColor="background1"/>
               </w:rPr>
               <w:t>Anwendungsfall</w:t>
             </w:r>
@@ -3040,6 +3335,7 @@
             <w:r>
               <w:rPr>
                 <w:rFonts w:ascii="Arial" w:hAnsi="Arial" w:cs="Arial"/>
+                <w:color w:val="FFFFFF" w:themeColor="background1"/>
               </w:rPr>
               <w:t>Komponente</w:t>
             </w:r>
@@ -4111,6 +4407,7 @@
             <w:pPr>
               <w:pStyle w:val="Listenabsatz1"/>
               <w:ind w:left="0"/>
+              <w:jc w:val="center"/>
               <w:rPr>
                 <w:rFonts w:ascii="Arial" w:hAnsi="Arial" w:cs="Arial"/>
               </w:rPr>
@@ -4226,7 +4523,6 @@
           <w:numId w:val="17"/>
         </w:numPr>
       </w:pPr>
-      <w:bookmarkStart w:id="10" w:name="_GoBack"/>
       <w:r>
         <w:t>Überblick von Ladestationen bei der Detailansicht eines Elektroautos</w:t>
       </w:r>
@@ -4240,10 +4536,14 @@
         </w:numPr>
       </w:pPr>
       <w:r>
-        <w:t>Überblick von der nächsten Werkstatt bei der Detailansicht eines Elektroautos</w:t>
+        <w:t xml:space="preserve">Überblick </w:t>
+      </w:r>
+      <w:bookmarkStart w:id="10" w:name="_GoBack"/>
+      <w:bookmarkEnd w:id="10"/>
+      <w:r>
+        <w:t>der nächsten Werkstatt bei der Detailansicht eines Elektroautos</w:t>
       </w:r>
     </w:p>
-    <w:bookmarkEnd w:id="10"/>
     <w:p>
       <w:pPr>
         <w:pStyle w:val="FlietextTH"/>
@@ -8642,7 +8942,7 @@
 </file>
 
 <file path=customXml/itemProps2.xml><?xml version="1.0" encoding="utf-8"?>
-<ds:datastoreItem xmlns:ds="http://schemas.openxmlformats.org/officeDocument/2006/customXml" ds:itemID="{2CA1767A-C627-E944-AB87-E9703147E577}">
+<ds:datastoreItem xmlns:ds="http://schemas.openxmlformats.org/officeDocument/2006/customXml" ds:itemID="{60E8DF13-594D-EE49-B2F4-38C05930A75B}">
   <ds:schemaRefs>
     <ds:schemaRef ds:uri="http://schemas.openxmlformats.org/officeDocument/2006/bibliography"/>
   </ds:schemaRefs>

</xml_diff>

<commit_message>
Aenderung von Systemdokumentation und hinzufuegen von Praesentation_Endprodukt ersten Schritte
</commit_message>
<xml_diff>
--- a/docs/Systemdokumentation/Systemdokumentation.docx
+++ b/docs/Systemdokumentation/Systemdokumentation.docx
@@ -2,9 +2,9 @@
 <file path=word/document.xml><?xml version="1.0" encoding="utf-8"?>
 <w:document xmlns:wpc="http://schemas.microsoft.com/office/word/2010/wordprocessingCanvas" xmlns:cx="http://schemas.microsoft.com/office/drawing/2014/chartex" xmlns:cx1="http://schemas.microsoft.com/office/drawing/2015/9/8/chartex" xmlns:cx2="http://schemas.microsoft.com/office/drawing/2015/10/21/chartex" xmlns:cx3="http://schemas.microsoft.com/office/drawing/2016/5/9/chartex" xmlns:cx4="http://schemas.microsoft.com/office/drawing/2016/5/10/chartex" xmlns:cx5="http://schemas.microsoft.com/office/drawing/2016/5/11/chartex" xmlns:cx6="http://schemas.microsoft.com/office/drawing/2016/5/12/chartex" xmlns:cx7="http://schemas.microsoft.com/office/drawing/2016/5/13/chartex" xmlns:cx8="http://schemas.microsoft.com/office/drawing/2016/5/14/chartex" xmlns:mc="http://schemas.openxmlformats.org/markup-compatibility/2006" xmlns:aink="http://schemas.microsoft.com/office/drawing/2016/ink" xmlns:am3d="http://schemas.microsoft.com/office/drawing/2017/model3d" xmlns:o="urn:schemas-microsoft-com:office:office" xmlns:r="http://schemas.openxmlformats.org/officeDocument/2006/relationships" xmlns:m="http://schemas.openxmlformats.org/officeDocument/2006/math" xmlns:v="urn:schemas-microsoft-com:vml" xmlns:wp14="http://schemas.microsoft.com/office/word/2010/wordprocessingDrawing" xmlns:wp="http://schemas.openxmlformats.org/drawingml/2006/wordprocessingDrawing" xmlns:w10="urn:schemas-microsoft-com:office:word" xmlns:w="http://schemas.openxmlformats.org/wordprocessingml/2006/main" xmlns:w14="http://schemas.microsoft.com/office/word/2010/wordml" xmlns:w15="http://schemas.microsoft.com/office/word/2012/wordml" xmlns:w16cid="http://schemas.microsoft.com/office/word/2016/wordml/cid" xmlns:w16se="http://schemas.microsoft.com/office/word/2015/wordml/symex" xmlns:wpg="http://schemas.microsoft.com/office/word/2010/wordprocessingGroup" xmlns:wpi="http://schemas.microsoft.com/office/word/2010/wordprocessingInk" xmlns:wne="http://schemas.microsoft.com/office/word/2006/wordml" xmlns:wps="http://schemas.microsoft.com/office/word/2010/wordprocessingShape" mc:Ignorable="w14 w15 w16se w16cid wp14">
   <w:body>
-    <w:bookmarkStart w:id="0" w:name="OLE_LINK12"/>
-    <w:bookmarkStart w:id="1" w:name="OLE_LINK13"/>
     <w:p>
+      <w:bookmarkStart w:id="0" w:name="OLE_LINK12"/>
+      <w:bookmarkStart w:id="1" w:name="OLE_LINK13"/>
       <w:r>
         <w:rPr>
           <w:noProof/>
@@ -215,7 +215,13 @@
                               <w:tab/>
                             </w:r>
                             <w:r>
-                              <w:t>10.01.2019</w:t>
+                              <w:t>1</w:t>
+                            </w:r>
+                            <w:r>
+                              <w:t>1</w:t>
+                            </w:r>
+                            <w:r>
+                              <w:t>.01.2019</w:t>
                             </w:r>
                           </w:p>
                           <w:p>
@@ -424,7 +430,13 @@
                         <w:tab/>
                       </w:r>
                       <w:r>
-                        <w:t>10.01.2019</w:t>
+                        <w:t>1</w:t>
+                      </w:r>
+                      <w:r>
+                        <w:t>1</w:t>
+                      </w:r>
+                      <w:r>
+                        <w:t>.01.2019</w:t>
                       </w:r>
                     </w:p>
                     <w:p>
@@ -458,6 +470,9 @@
       <w:pPr>
         <w:pStyle w:val="Inhaltsverzeichnisberschrift"/>
         <w:spacing w:after="240"/>
+        <w:rPr>
+          <w:noProof/>
+        </w:rPr>
       </w:pPr>
       <w:r>
         <w:lastRenderedPageBreak/>
@@ -486,11 +501,11 @@
           <w:rFonts w:asciiTheme="minorHAnsi" w:eastAsiaTheme="minorEastAsia" w:hAnsiTheme="minorHAnsi" w:cstheme="minorBidi"/>
           <w:b w:val="0"/>
           <w:color w:val="auto"/>
-          <w:sz w:val="22"/>
-          <w:szCs w:val="22"/>
-        </w:rPr>
-      </w:pPr>
-      <w:hyperlink w:anchor="_Toc527033106" w:history="1">
+          <w:sz w:val="24"/>
+          <w:szCs w:val="24"/>
+        </w:rPr>
+      </w:pPr>
+      <w:hyperlink w:anchor="_Toc535333362" w:history="1">
         <w:r>
           <w:rPr>
             <w:rStyle w:val="Hyperlink"/>
@@ -502,8 +517,8 @@
             <w:rFonts w:asciiTheme="minorHAnsi" w:eastAsiaTheme="minorEastAsia" w:hAnsiTheme="minorHAnsi" w:cstheme="minorBidi"/>
             <w:b w:val="0"/>
             <w:color w:val="auto"/>
-            <w:sz w:val="22"/>
-            <w:szCs w:val="22"/>
+            <w:sz w:val="24"/>
+            <w:szCs w:val="24"/>
           </w:rPr>
           <w:tab/>
         </w:r>
@@ -529,7 +544,7 @@
           <w:rPr>
             <w:webHidden/>
           </w:rPr>
-          <w:instrText xml:space="preserve"> PAGEREF _Toc527033106 \h </w:instrText>
+          <w:instrText xml:space="preserve"> PAGEREF _Toc535333362 \h </w:instrText>
         </w:r>
         <w:r>
           <w:rPr>
@@ -563,11 +578,11 @@
           <w:rFonts w:asciiTheme="minorHAnsi" w:eastAsiaTheme="minorEastAsia" w:hAnsiTheme="minorHAnsi" w:cstheme="minorBidi"/>
           <w:b w:val="0"/>
           <w:color w:val="auto"/>
-          <w:sz w:val="22"/>
-          <w:szCs w:val="22"/>
-        </w:rPr>
-      </w:pPr>
-      <w:hyperlink w:anchor="_Toc527033107" w:history="1">
+          <w:sz w:val="24"/>
+          <w:szCs w:val="24"/>
+        </w:rPr>
+      </w:pPr>
+      <w:hyperlink w:anchor="_Toc535333363" w:history="1">
         <w:r>
           <w:rPr>
             <w:rStyle w:val="Hyperlink"/>
@@ -579,8 +594,8 @@
             <w:rFonts w:asciiTheme="minorHAnsi" w:eastAsiaTheme="minorEastAsia" w:hAnsiTheme="minorHAnsi" w:cstheme="minorBidi"/>
             <w:b w:val="0"/>
             <w:color w:val="auto"/>
-            <w:sz w:val="22"/>
-            <w:szCs w:val="22"/>
+            <w:sz w:val="24"/>
+            <w:szCs w:val="24"/>
           </w:rPr>
           <w:tab/>
         </w:r>
@@ -606,7 +621,7 @@
           <w:rPr>
             <w:webHidden/>
           </w:rPr>
-          <w:instrText xml:space="preserve"> PAGEREF _Toc527033107 \h </w:instrText>
+          <w:instrText xml:space="preserve"> PAGEREF _Toc535333363 \h </w:instrText>
         </w:r>
         <w:r>
           <w:rPr>
@@ -640,11 +655,11 @@
           <w:rFonts w:asciiTheme="minorHAnsi" w:eastAsiaTheme="minorEastAsia" w:hAnsiTheme="minorHAnsi" w:cstheme="minorBidi"/>
           <w:b w:val="0"/>
           <w:color w:val="auto"/>
-          <w:sz w:val="22"/>
-          <w:szCs w:val="22"/>
-        </w:rPr>
-      </w:pPr>
-      <w:hyperlink w:anchor="_Toc527033108" w:history="1">
+          <w:sz w:val="24"/>
+          <w:szCs w:val="24"/>
+        </w:rPr>
+      </w:pPr>
+      <w:hyperlink w:anchor="_Toc535333364" w:history="1">
         <w:r>
           <w:rPr>
             <w:rStyle w:val="Hyperlink"/>
@@ -656,8 +671,8 @@
             <w:rFonts w:asciiTheme="minorHAnsi" w:eastAsiaTheme="minorEastAsia" w:hAnsiTheme="minorHAnsi" w:cstheme="minorBidi"/>
             <w:b w:val="0"/>
             <w:color w:val="auto"/>
-            <w:sz w:val="22"/>
-            <w:szCs w:val="22"/>
+            <w:sz w:val="24"/>
+            <w:szCs w:val="24"/>
           </w:rPr>
           <w:tab/>
         </w:r>
@@ -665,7 +680,7 @@
           <w:rPr>
             <w:rStyle w:val="Hyperlink"/>
           </w:rPr>
-          <w:t>Beschreibung der Architektur</w:t>
+          <w:t>Systemspezifikation und -architektur</w:t>
         </w:r>
         <w:r>
           <w:rPr>
@@ -683,234 +698,7 @@
           <w:rPr>
             <w:webHidden/>
           </w:rPr>
-          <w:instrText xml:space="preserve"> PAGEREF _Toc527033108 \h </w:instrText>
-        </w:r>
-        <w:r>
-          <w:rPr>
-            <w:webHidden/>
-          </w:rPr>
-        </w:r>
-        <w:r>
-          <w:rPr>
-            <w:webHidden/>
-          </w:rPr>
-          <w:fldChar w:fldCharType="separate"/>
-        </w:r>
-        <w:r>
-          <w:rPr>
-            <w:webHidden/>
-          </w:rPr>
-          <w:t>5</w:t>
-        </w:r>
-        <w:r>
-          <w:rPr>
-            <w:webHidden/>
-          </w:rPr>
-          <w:fldChar w:fldCharType="end"/>
-        </w:r>
-      </w:hyperlink>
-    </w:p>
-    <w:p>
-      <w:pPr>
-        <w:pStyle w:val="Verzeichnis2"/>
-        <w:rPr>
-          <w:rFonts w:asciiTheme="minorHAnsi" w:eastAsiaTheme="minorEastAsia" w:hAnsiTheme="minorHAnsi" w:cstheme="minorBidi"/>
-          <w:color w:val="auto"/>
-          <w:sz w:val="22"/>
-          <w:szCs w:val="22"/>
-        </w:rPr>
-      </w:pPr>
-      <w:hyperlink w:anchor="_Toc527033109" w:history="1">
-        <w:r>
-          <w:rPr>
-            <w:rStyle w:val="Hyperlink"/>
-          </w:rPr>
-          <w:t>3.1</w:t>
-        </w:r>
-        <w:r>
-          <w:rPr>
-            <w:rFonts w:asciiTheme="minorHAnsi" w:eastAsiaTheme="minorEastAsia" w:hAnsiTheme="minorHAnsi" w:cstheme="minorBidi"/>
-            <w:color w:val="auto"/>
-            <w:sz w:val="22"/>
-            <w:szCs w:val="22"/>
-          </w:rPr>
-          <w:tab/>
-        </w:r>
-        <w:r>
-          <w:rPr>
-            <w:rStyle w:val="Hyperlink"/>
-          </w:rPr>
-          <w:t>Architektur des Gesamtsystems</w:t>
-        </w:r>
-        <w:r>
-          <w:rPr>
-            <w:webHidden/>
-          </w:rPr>
-          <w:tab/>
-        </w:r>
-        <w:r>
-          <w:rPr>
-            <w:webHidden/>
-          </w:rPr>
-          <w:fldChar w:fldCharType="begin"/>
-        </w:r>
-        <w:r>
-          <w:rPr>
-            <w:webHidden/>
-          </w:rPr>
-          <w:instrText xml:space="preserve"> PAGEREF _Toc527033109 \h </w:instrText>
-        </w:r>
-        <w:r>
-          <w:rPr>
-            <w:webHidden/>
-          </w:rPr>
-        </w:r>
-        <w:r>
-          <w:rPr>
-            <w:webHidden/>
-          </w:rPr>
-          <w:fldChar w:fldCharType="separate"/>
-        </w:r>
-        <w:r>
-          <w:rPr>
-            <w:webHidden/>
-          </w:rPr>
-          <w:t>5</w:t>
-        </w:r>
-        <w:r>
-          <w:rPr>
-            <w:webHidden/>
-          </w:rPr>
-          <w:fldChar w:fldCharType="end"/>
-        </w:r>
-      </w:hyperlink>
-    </w:p>
-    <w:p>
-      <w:pPr>
-        <w:pStyle w:val="Verzeichnis2"/>
-        <w:rPr>
-          <w:rFonts w:asciiTheme="minorHAnsi" w:eastAsiaTheme="minorEastAsia" w:hAnsiTheme="minorHAnsi" w:cstheme="minorBidi"/>
-          <w:color w:val="auto"/>
-          <w:sz w:val="22"/>
-          <w:szCs w:val="22"/>
-        </w:rPr>
-      </w:pPr>
-      <w:hyperlink w:anchor="_Toc527033110" w:history="1">
-        <w:r>
-          <w:rPr>
-            <w:rStyle w:val="Hyperlink"/>
-          </w:rPr>
-          <w:t>3.2</w:t>
-        </w:r>
-        <w:r>
-          <w:rPr>
-            <w:rFonts w:asciiTheme="minorHAnsi" w:eastAsiaTheme="minorEastAsia" w:hAnsiTheme="minorHAnsi" w:cstheme="minorBidi"/>
-            <w:color w:val="auto"/>
-            <w:sz w:val="22"/>
-            <w:szCs w:val="22"/>
-          </w:rPr>
-          <w:tab/>
-        </w:r>
-        <w:r>
-          <w:rPr>
-            <w:rStyle w:val="Hyperlink"/>
-          </w:rPr>
-          <w:t>Komponenten des Systems</w:t>
-        </w:r>
-        <w:r>
-          <w:rPr>
-            <w:webHidden/>
-          </w:rPr>
-          <w:tab/>
-        </w:r>
-        <w:r>
-          <w:rPr>
-            <w:webHidden/>
-          </w:rPr>
-          <w:fldChar w:fldCharType="begin"/>
-        </w:r>
-        <w:r>
-          <w:rPr>
-            <w:webHidden/>
-          </w:rPr>
-          <w:instrText xml:space="preserve"> PAGEREF _Toc527033110 \h </w:instrText>
-        </w:r>
-        <w:r>
-          <w:rPr>
-            <w:webHidden/>
-          </w:rPr>
-        </w:r>
-        <w:r>
-          <w:rPr>
-            <w:webHidden/>
-          </w:rPr>
-          <w:fldChar w:fldCharType="separate"/>
-        </w:r>
-        <w:r>
-          <w:rPr>
-            <w:webHidden/>
-          </w:rPr>
-          <w:t>5</w:t>
-        </w:r>
-        <w:r>
-          <w:rPr>
-            <w:webHidden/>
-          </w:rPr>
-          <w:fldChar w:fldCharType="end"/>
-        </w:r>
-      </w:hyperlink>
-    </w:p>
-    <w:p>
-      <w:pPr>
-        <w:pStyle w:val="Verzeichnis1"/>
-        <w:rPr>
-          <w:rFonts w:asciiTheme="minorHAnsi" w:eastAsiaTheme="minorEastAsia" w:hAnsiTheme="minorHAnsi" w:cstheme="minorBidi"/>
-          <w:b w:val="0"/>
-          <w:color w:val="auto"/>
-          <w:sz w:val="22"/>
-          <w:szCs w:val="22"/>
-        </w:rPr>
-      </w:pPr>
-      <w:hyperlink w:anchor="_Toc527033111" w:history="1">
-        <w:r>
-          <w:rPr>
-            <w:rStyle w:val="Hyperlink"/>
-          </w:rPr>
-          <w:t>4</w:t>
-        </w:r>
-        <w:r>
-          <w:rPr>
-            <w:rFonts w:asciiTheme="minorHAnsi" w:eastAsiaTheme="minorEastAsia" w:hAnsiTheme="minorHAnsi" w:cstheme="minorBidi"/>
-            <w:b w:val="0"/>
-            <w:color w:val="auto"/>
-            <w:sz w:val="22"/>
-            <w:szCs w:val="22"/>
-          </w:rPr>
-          <w:tab/>
-        </w:r>
-        <w:r>
-          <w:rPr>
-            <w:rStyle w:val="Hyperlink"/>
-          </w:rPr>
-          <w:t>Umgesetzte Funktionalität</w:t>
-        </w:r>
-        <w:r>
-          <w:rPr>
-            <w:webHidden/>
-          </w:rPr>
-          <w:tab/>
-        </w:r>
-        <w:r>
-          <w:rPr>
-            <w:webHidden/>
-          </w:rPr>
-          <w:fldChar w:fldCharType="begin"/>
-        </w:r>
-        <w:r>
-          <w:rPr>
-            <w:webHidden/>
-          </w:rPr>
-          <w:instrText xml:space="preserve"> PAGEREF _Toc527033111 \h </w:instrText>
+          <w:instrText xml:space="preserve"> PAGEREF _Toc535333364 \h </w:instrText>
         </w:r>
         <w:r>
           <w:rPr>
@@ -939,29 +727,27 @@
     </w:p>
     <w:p>
       <w:pPr>
-        <w:pStyle w:val="Verzeichnis1"/>
+        <w:pStyle w:val="Verzeichnis2"/>
         <w:rPr>
           <w:rFonts w:asciiTheme="minorHAnsi" w:eastAsiaTheme="minorEastAsia" w:hAnsiTheme="minorHAnsi" w:cstheme="minorBidi"/>
-          <w:b w:val="0"/>
           <w:color w:val="auto"/>
-          <w:sz w:val="22"/>
-          <w:szCs w:val="22"/>
-        </w:rPr>
-      </w:pPr>
-      <w:hyperlink w:anchor="_Toc527033112" w:history="1">
+          <w:sz w:val="24"/>
+          <w:szCs w:val="24"/>
+        </w:rPr>
+      </w:pPr>
+      <w:hyperlink w:anchor="_Toc535333365" w:history="1">
         <w:r>
           <w:rPr>
             <w:rStyle w:val="Hyperlink"/>
           </w:rPr>
-          <w:t>5</w:t>
+          <w:t>3.1</w:t>
         </w:r>
         <w:r>
           <w:rPr>
             <w:rFonts w:asciiTheme="minorHAnsi" w:eastAsiaTheme="minorEastAsia" w:hAnsiTheme="minorHAnsi" w:cstheme="minorBidi"/>
-            <w:b w:val="0"/>
             <w:color w:val="auto"/>
-            <w:sz w:val="22"/>
-            <w:szCs w:val="22"/>
+            <w:sz w:val="24"/>
+            <w:szCs w:val="24"/>
           </w:rPr>
           <w:tab/>
         </w:r>
@@ -969,7 +755,7 @@
           <w:rPr>
             <w:rStyle w:val="Hyperlink"/>
           </w:rPr>
-          <w:t>Erweiterungsmöglichkeiten</w:t>
+          <w:t>Architektur des Gesamtsystems</w:t>
         </w:r>
         <w:r>
           <w:rPr>
@@ -987,7 +773,159 @@
           <w:rPr>
             <w:webHidden/>
           </w:rPr>
-          <w:instrText xml:space="preserve"> PAGEREF _Toc527033112 \h </w:instrText>
+          <w:instrText xml:space="preserve"> PAGEREF _Toc535333365 \h </w:instrText>
+        </w:r>
+        <w:r>
+          <w:rPr>
+            <w:webHidden/>
+          </w:rPr>
+        </w:r>
+        <w:r>
+          <w:rPr>
+            <w:webHidden/>
+          </w:rPr>
+          <w:fldChar w:fldCharType="separate"/>
+        </w:r>
+        <w:r>
+          <w:rPr>
+            <w:webHidden/>
+          </w:rPr>
+          <w:t>6</w:t>
+        </w:r>
+        <w:r>
+          <w:rPr>
+            <w:webHidden/>
+          </w:rPr>
+          <w:fldChar w:fldCharType="end"/>
+        </w:r>
+      </w:hyperlink>
+    </w:p>
+    <w:p>
+      <w:pPr>
+        <w:pStyle w:val="Verzeichnis2"/>
+        <w:rPr>
+          <w:rFonts w:asciiTheme="minorHAnsi" w:eastAsiaTheme="minorEastAsia" w:hAnsiTheme="minorHAnsi" w:cstheme="minorBidi"/>
+          <w:color w:val="auto"/>
+          <w:sz w:val="24"/>
+          <w:szCs w:val="24"/>
+        </w:rPr>
+      </w:pPr>
+      <w:hyperlink w:anchor="_Toc535333366" w:history="1">
+        <w:r>
+          <w:rPr>
+            <w:rStyle w:val="Hyperlink"/>
+          </w:rPr>
+          <w:t>3.2</w:t>
+        </w:r>
+        <w:r>
+          <w:rPr>
+            <w:rFonts w:asciiTheme="minorHAnsi" w:eastAsiaTheme="minorEastAsia" w:hAnsiTheme="minorHAnsi" w:cstheme="minorBidi"/>
+            <w:color w:val="auto"/>
+            <w:sz w:val="24"/>
+            <w:szCs w:val="24"/>
+          </w:rPr>
+          <w:tab/>
+        </w:r>
+        <w:r>
+          <w:rPr>
+            <w:rStyle w:val="Hyperlink"/>
+          </w:rPr>
+          <w:t>Komponenten und Services des Systems</w:t>
+        </w:r>
+        <w:r>
+          <w:rPr>
+            <w:webHidden/>
+          </w:rPr>
+          <w:tab/>
+        </w:r>
+        <w:r>
+          <w:rPr>
+            <w:webHidden/>
+          </w:rPr>
+          <w:fldChar w:fldCharType="begin"/>
+        </w:r>
+        <w:r>
+          <w:rPr>
+            <w:webHidden/>
+          </w:rPr>
+          <w:instrText xml:space="preserve"> PAGEREF _Toc535333366 \h </w:instrText>
+        </w:r>
+        <w:r>
+          <w:rPr>
+            <w:webHidden/>
+          </w:rPr>
+        </w:r>
+        <w:r>
+          <w:rPr>
+            <w:webHidden/>
+          </w:rPr>
+          <w:fldChar w:fldCharType="separate"/>
+        </w:r>
+        <w:r>
+          <w:rPr>
+            <w:webHidden/>
+          </w:rPr>
+          <w:t>6</w:t>
+        </w:r>
+        <w:r>
+          <w:rPr>
+            <w:webHidden/>
+          </w:rPr>
+          <w:fldChar w:fldCharType="end"/>
+        </w:r>
+      </w:hyperlink>
+    </w:p>
+    <w:p>
+      <w:pPr>
+        <w:pStyle w:val="Verzeichnis1"/>
+        <w:rPr>
+          <w:rFonts w:asciiTheme="minorHAnsi" w:eastAsiaTheme="minorEastAsia" w:hAnsiTheme="minorHAnsi" w:cstheme="minorBidi"/>
+          <w:b w:val="0"/>
+          <w:color w:val="auto"/>
+          <w:sz w:val="24"/>
+          <w:szCs w:val="24"/>
+        </w:rPr>
+      </w:pPr>
+      <w:hyperlink w:anchor="_Toc535333367" w:history="1">
+        <w:r>
+          <w:rPr>
+            <w:rStyle w:val="Hyperlink"/>
+          </w:rPr>
+          <w:t>4</w:t>
+        </w:r>
+        <w:r>
+          <w:rPr>
+            <w:rFonts w:asciiTheme="minorHAnsi" w:eastAsiaTheme="minorEastAsia" w:hAnsiTheme="minorHAnsi" w:cstheme="minorBidi"/>
+            <w:b w:val="0"/>
+            <w:color w:val="auto"/>
+            <w:sz w:val="24"/>
+            <w:szCs w:val="24"/>
+          </w:rPr>
+          <w:tab/>
+        </w:r>
+        <w:r>
+          <w:rPr>
+            <w:rStyle w:val="Hyperlink"/>
+          </w:rPr>
+          <w:t>Umgesetzte Funktionalität</w:t>
+        </w:r>
+        <w:r>
+          <w:rPr>
+            <w:webHidden/>
+          </w:rPr>
+          <w:tab/>
+        </w:r>
+        <w:r>
+          <w:rPr>
+            <w:webHidden/>
+          </w:rPr>
+          <w:fldChar w:fldCharType="begin"/>
+        </w:r>
+        <w:r>
+          <w:rPr>
+            <w:webHidden/>
+          </w:rPr>
+          <w:instrText xml:space="preserve"> PAGEREF _Toc535333367 \h </w:instrText>
         </w:r>
         <w:r>
           <w:rPr>
@@ -1016,6 +954,83 @@
     </w:p>
     <w:p>
       <w:pPr>
+        <w:pStyle w:val="Verzeichnis1"/>
+        <w:rPr>
+          <w:rFonts w:asciiTheme="minorHAnsi" w:eastAsiaTheme="minorEastAsia" w:hAnsiTheme="minorHAnsi" w:cstheme="minorBidi"/>
+          <w:b w:val="0"/>
+          <w:color w:val="auto"/>
+          <w:sz w:val="24"/>
+          <w:szCs w:val="24"/>
+        </w:rPr>
+      </w:pPr>
+      <w:hyperlink w:anchor="_Toc535333368" w:history="1">
+        <w:r>
+          <w:rPr>
+            <w:rStyle w:val="Hyperlink"/>
+          </w:rPr>
+          <w:t>5</w:t>
+        </w:r>
+        <w:r>
+          <w:rPr>
+            <w:rFonts w:asciiTheme="minorHAnsi" w:eastAsiaTheme="minorEastAsia" w:hAnsiTheme="minorHAnsi" w:cstheme="minorBidi"/>
+            <w:b w:val="0"/>
+            <w:color w:val="auto"/>
+            <w:sz w:val="24"/>
+            <w:szCs w:val="24"/>
+          </w:rPr>
+          <w:tab/>
+        </w:r>
+        <w:r>
+          <w:rPr>
+            <w:rStyle w:val="Hyperlink"/>
+          </w:rPr>
+          <w:t>Erweiterungsmöglichkeiten</w:t>
+        </w:r>
+        <w:r>
+          <w:rPr>
+            <w:webHidden/>
+          </w:rPr>
+          <w:tab/>
+        </w:r>
+        <w:r>
+          <w:rPr>
+            <w:webHidden/>
+          </w:rPr>
+          <w:fldChar w:fldCharType="begin"/>
+        </w:r>
+        <w:r>
+          <w:rPr>
+            <w:webHidden/>
+          </w:rPr>
+          <w:instrText xml:space="preserve"> PAGEREF _Toc535333368 \h </w:instrText>
+        </w:r>
+        <w:r>
+          <w:rPr>
+            <w:webHidden/>
+          </w:rPr>
+        </w:r>
+        <w:r>
+          <w:rPr>
+            <w:webHidden/>
+          </w:rPr>
+          <w:fldChar w:fldCharType="separate"/>
+        </w:r>
+        <w:r>
+          <w:rPr>
+            <w:webHidden/>
+          </w:rPr>
+          <w:t>8</w:t>
+        </w:r>
+        <w:r>
+          <w:rPr>
+            <w:webHidden/>
+          </w:rPr>
+          <w:fldChar w:fldCharType="end"/>
+        </w:r>
+      </w:hyperlink>
+    </w:p>
+    <w:p>
+      <w:pPr>
         <w:rPr>
           <w:noProof/>
           <w:color w:val="000000" w:themeColor="text1"/>
@@ -1064,15 +1079,15 @@
         <w:ind w:left="0" w:firstLine="0"/>
         <w:contextualSpacing w:val="0"/>
       </w:pPr>
-      <w:bookmarkStart w:id="3" w:name="_Toc85174041"/>
-      <w:bookmarkStart w:id="4" w:name="_Toc527033106"/>
+      <w:bookmarkStart w:id="4" w:name="_Toc85174041"/>
+      <w:bookmarkStart w:id="5" w:name="_Toc535333362"/>
       <w:bookmarkEnd w:id="0"/>
       <w:bookmarkEnd w:id="1"/>
       <w:r>
         <w:t>Revisionshistorie</w:t>
       </w:r>
-      <w:bookmarkEnd w:id="3"/>
       <w:bookmarkEnd w:id="4"/>
+      <w:bookmarkEnd w:id="5"/>
     </w:p>
     <w:tbl>
       <w:tblPr>
@@ -1328,10 +1343,42 @@
           <w:p>
             <w:pPr>
               <w:spacing w:line="240" w:lineRule="auto"/>
+              <w:rPr>
+                <w:b/>
+              </w:rPr>
             </w:pPr>
             <w:r>
-              <w:t>Alle</w:t>
-            </w:r>
+              <w:rPr>
+                <w:rStyle w:val="fettTH"/>
+                <w:b w:val="0"/>
+              </w:rPr>
+              <w:t xml:space="preserve">Fahri </w:t>
+            </w:r>
+            <w:proofErr w:type="spellStart"/>
+            <w:r>
+              <w:rPr>
+                <w:rStyle w:val="fettTH"/>
+                <w:b w:val="0"/>
+              </w:rPr>
+              <w:t>Kuhs</w:t>
+            </w:r>
+            <w:proofErr w:type="spellEnd"/>
+            <w:r>
+              <w:rPr>
+                <w:rStyle w:val="fettTH"/>
+                <w:b w:val="0"/>
+              </w:rPr>
+              <w:t xml:space="preserve">, Florian Heinrich, Matthias Eberlein, Simon </w:t>
+            </w:r>
+            <w:proofErr w:type="spellStart"/>
+            <w:r>
+              <w:rPr>
+                <w:rStyle w:val="fettTH"/>
+                <w:b w:val="0"/>
+              </w:rPr>
+              <w:t>Kreuziger</w:t>
+            </w:r>
+            <w:proofErr w:type="spellEnd"/>
           </w:p>
         </w:tc>
         <w:tc>
@@ -1355,13 +1402,6 @@
         </w:tc>
       </w:tr>
     </w:tbl>
-    <w:p>
-      <w:pPr>
-        <w:rPr>
-          <w:rFonts w:cs="Arial"/>
-        </w:rPr>
-      </w:pPr>
-    </w:p>
     <w:p>
       <w:pPr>
         <w:pStyle w:val="berschrift1"/>
@@ -1378,18 +1418,20 @@
         <w:spacing w:before="240" w:afterLines="0" w:after="240"/>
         <w:contextualSpacing w:val="0"/>
       </w:pPr>
+      <w:bookmarkStart w:id="6" w:name="_GoBack"/>
+      <w:bookmarkEnd w:id="6"/>
     </w:p>
     <w:p>
       <w:pPr>
         <w:pStyle w:val="berschrift1"/>
         <w:spacing w:after="240"/>
       </w:pPr>
-      <w:bookmarkStart w:id="5" w:name="_Toc527033107"/>
+      <w:bookmarkStart w:id="7" w:name="_Toc535333363"/>
       <w:r>
         <w:lastRenderedPageBreak/>
         <w:t>Ziele des Systems</w:t>
       </w:r>
-      <w:bookmarkEnd w:id="5"/>
+      <w:bookmarkEnd w:id="7"/>
     </w:p>
     <w:p>
       <w:pPr>
@@ -2779,21 +2821,23 @@
         <w:pStyle w:val="berschrift1"/>
         <w:spacing w:after="240"/>
       </w:pPr>
+      <w:bookmarkStart w:id="8" w:name="_Toc535333364"/>
       <w:r>
         <w:lastRenderedPageBreak/>
         <w:t>Systemspezifikation und -architektur</w:t>
       </w:r>
+      <w:bookmarkEnd w:id="8"/>
     </w:p>
     <w:p>
       <w:pPr>
         <w:pStyle w:val="berschrift2"/>
         <w:spacing w:before="360" w:after="120"/>
       </w:pPr>
-      <w:bookmarkStart w:id="6" w:name="_Toc527033109"/>
+      <w:bookmarkStart w:id="9" w:name="_Toc535333365"/>
       <w:r>
         <w:t>Architektur des Gesamtsystems</w:t>
       </w:r>
-      <w:bookmarkEnd w:id="6"/>
+      <w:bookmarkEnd w:id="9"/>
     </w:p>
     <w:p>
       <w:pPr>
@@ -3031,7 +3075,7 @@
         <w:pStyle w:val="berschrift2"/>
         <w:spacing w:before="360" w:after="120"/>
       </w:pPr>
-      <w:bookmarkStart w:id="7" w:name="_Toc527033110"/>
+      <w:bookmarkStart w:id="10" w:name="_Toc535333366"/>
       <w:r>
         <w:t>Komponenten</w:t>
       </w:r>
@@ -3041,7 +3085,7 @@
       <w:r>
         <w:t xml:space="preserve"> des Systems</w:t>
       </w:r>
-      <w:bookmarkEnd w:id="7"/>
+      <w:bookmarkEnd w:id="10"/>
       <w:r>
         <w:t xml:space="preserve"> </w:t>
       </w:r>
@@ -3268,12 +3312,12 @@
         <w:pStyle w:val="berschrift1"/>
         <w:spacing w:after="240"/>
       </w:pPr>
-      <w:bookmarkStart w:id="8" w:name="_Toc527033111"/>
+      <w:bookmarkStart w:id="11" w:name="_Toc535333367"/>
       <w:r>
         <w:lastRenderedPageBreak/>
         <w:t>Umgesetzte Funktionalität</w:t>
       </w:r>
-      <w:bookmarkEnd w:id="8"/>
+      <w:bookmarkEnd w:id="11"/>
     </w:p>
     <w:p>
       <w:pPr>
@@ -4433,6 +4477,21 @@
     </w:p>
     <w:p>
       <w:pPr>
+        <w:pStyle w:val="Listenabsatz1"/>
+        <w:ind w:left="0"/>
+        <w:rPr>
+          <w:rFonts w:ascii="Arial" w:hAnsi="Arial" w:cs="Arial"/>
+        </w:rPr>
+      </w:pPr>
+      <w:r>
+        <w:rPr>
+          <w:rFonts w:ascii="Arial" w:hAnsi="Arial" w:cs="Arial"/>
+        </w:rPr>
+        <w:t>Zu LF220 fehlender Teil: Benutzer kann noch keine Bewertung abgeben.</w:t>
+      </w:r>
+    </w:p>
+    <w:p>
+      <w:pPr>
         <w:rPr>
           <w:rFonts w:cs="Arial"/>
           <w:sz w:val="22"/>
@@ -4452,12 +4511,12 @@
         <w:pStyle w:val="berschrift1"/>
         <w:spacing w:after="240"/>
       </w:pPr>
-      <w:bookmarkStart w:id="9" w:name="_Toc527033112"/>
+      <w:bookmarkStart w:id="12" w:name="_Toc535333368"/>
       <w:r>
         <w:lastRenderedPageBreak/>
         <w:t>Erweiterungsmöglichkeiten</w:t>
       </w:r>
-      <w:bookmarkEnd w:id="9"/>
+      <w:bookmarkEnd w:id="12"/>
     </w:p>
     <w:p>
       <w:pPr>
@@ -4536,12 +4595,7 @@
         </w:numPr>
       </w:pPr>
       <w:r>
-        <w:t xml:space="preserve">Überblick </w:t>
-      </w:r>
-      <w:bookmarkStart w:id="10" w:name="_GoBack"/>
-      <w:bookmarkEnd w:id="10"/>
-      <w:r>
-        <w:t>der nächsten Werkstatt bei der Detailansicht eines Elektroautos</w:t>
+        <w:t>Überblick der nächsten Werkstatt bei der Detailansicht eines Elektroautos</w:t>
       </w:r>
     </w:p>
     <w:p>
@@ -4593,23 +4647,23 @@
         <w:tab w:val="left" w:pos="6747"/>
       </w:tabs>
     </w:pPr>
-    <w:bookmarkStart w:id="11" w:name="OLE_LINK7"/>
-    <w:bookmarkStart w:id="12" w:name="OLE_LINK8"/>
-    <w:bookmarkStart w:id="13" w:name="OLE_LINK17"/>
-    <w:bookmarkStart w:id="14" w:name="OLE_LINK18"/>
-    <w:bookmarkStart w:id="15" w:name="OLE_LINK19"/>
-    <w:bookmarkStart w:id="16" w:name="OLE_LINK45"/>
-    <w:bookmarkStart w:id="17" w:name="OLE_LINK46"/>
+    <w:bookmarkStart w:id="13" w:name="OLE_LINK7"/>
+    <w:bookmarkStart w:id="14" w:name="OLE_LINK8"/>
+    <w:bookmarkStart w:id="15" w:name="OLE_LINK17"/>
+    <w:bookmarkStart w:id="16" w:name="OLE_LINK18"/>
+    <w:bookmarkStart w:id="17" w:name="OLE_LINK19"/>
+    <w:bookmarkStart w:id="18" w:name="OLE_LINK45"/>
+    <w:bookmarkStart w:id="19" w:name="OLE_LINK46"/>
     <w:r>
       <w:t>TH Köln</w:t>
     </w:r>
-    <w:bookmarkEnd w:id="11"/>
-    <w:bookmarkEnd w:id="12"/>
     <w:bookmarkEnd w:id="13"/>
     <w:bookmarkEnd w:id="14"/>
     <w:bookmarkEnd w:id="15"/>
     <w:bookmarkEnd w:id="16"/>
     <w:bookmarkEnd w:id="17"/>
+    <w:bookmarkEnd w:id="18"/>
+    <w:bookmarkEnd w:id="19"/>
   </w:p>
 </w:ftr>
 </file>
@@ -4758,22 +4812,10 @@
       <w:br/>
     </w:r>
     <w:r>
-      <w:fldChar w:fldCharType="begin"/>
-    </w:r>
-    <w:r>
-      <w:instrText xml:space="preserve"> REF Projekttitel \h </w:instrText>
-    </w:r>
-    <w:r>
-      <w:fldChar w:fldCharType="separate"/>
-    </w:r>
-    <w:r>
       <w:rPr>
         <w:rStyle w:val="fettTH"/>
       </w:rPr>
-      <w:t>&lt;Projekttitel&gt;</w:t>
-    </w:r>
-    <w:r>
-      <w:fldChar w:fldCharType="end"/>
+      <w:t>driving-e-car.de</w:t>
     </w:r>
     <w:r>
       <w:br/>
@@ -4790,7 +4832,7 @@
 
 <file path=word/header2.xml><?xml version="1.0" encoding="utf-8"?>
 <w:hdr xmlns:wpc="http://schemas.microsoft.com/office/word/2010/wordprocessingCanvas" xmlns:cx="http://schemas.microsoft.com/office/drawing/2014/chartex" xmlns:cx1="http://schemas.microsoft.com/office/drawing/2015/9/8/chartex" xmlns:cx2="http://schemas.microsoft.com/office/drawing/2015/10/21/chartex" xmlns:cx3="http://schemas.microsoft.com/office/drawing/2016/5/9/chartex" xmlns:cx4="http://schemas.microsoft.com/office/drawing/2016/5/10/chartex" xmlns:cx5="http://schemas.microsoft.com/office/drawing/2016/5/11/chartex" xmlns:cx6="http://schemas.microsoft.com/office/drawing/2016/5/12/chartex" xmlns:cx7="http://schemas.microsoft.com/office/drawing/2016/5/13/chartex" xmlns:cx8="http://schemas.microsoft.com/office/drawing/2016/5/14/chartex" xmlns:mc="http://schemas.openxmlformats.org/markup-compatibility/2006" xmlns:aink="http://schemas.microsoft.com/office/drawing/2016/ink" xmlns:am3d="http://schemas.microsoft.com/office/drawing/2017/model3d" xmlns:o="urn:schemas-microsoft-com:office:office" xmlns:r="http://schemas.openxmlformats.org/officeDocument/2006/relationships" xmlns:m="http://schemas.openxmlformats.org/officeDocument/2006/math" xmlns:v="urn:schemas-microsoft-com:vml" xmlns:wp14="http://schemas.microsoft.com/office/word/2010/wordprocessingDrawing" xmlns:wp="http://schemas.openxmlformats.org/drawingml/2006/wordprocessingDrawing" xmlns:w10="urn:schemas-microsoft-com:office:word" xmlns:w="http://schemas.openxmlformats.org/wordprocessingml/2006/main" xmlns:w14="http://schemas.microsoft.com/office/word/2010/wordml" xmlns:w15="http://schemas.microsoft.com/office/word/2012/wordml" xmlns:w16cid="http://schemas.microsoft.com/office/word/2016/wordml/cid" xmlns:w16se="http://schemas.microsoft.com/office/word/2015/wordml/symex" xmlns:wpg="http://schemas.microsoft.com/office/word/2010/wordprocessingGroup" xmlns:wpi="http://schemas.microsoft.com/office/word/2010/wordprocessingInk" xmlns:wne="http://schemas.microsoft.com/office/word/2006/wordml" xmlns:wps="http://schemas.microsoft.com/office/word/2010/wordprocessingShape" mc:Ignorable="w14 w15 w16se w16cid wp14">
-  <w:bookmarkStart w:id="18" w:name="OLE_LINK3"/>
+  <w:bookmarkStart w:id="20" w:name="OLE_LINK3"/>
   <w:p>
     <w:pPr>
       <w:pStyle w:val="Kopf-FuzeileTH"/>
@@ -4971,13 +5013,13 @@
         </mc:Fallback>
       </mc:AlternateContent>
     </w:r>
-    <w:bookmarkStart w:id="19" w:name="OLE_LINK9"/>
-    <w:bookmarkStart w:id="20" w:name="OLE_LINK10"/>
-    <w:bookmarkStart w:id="21" w:name="OLE_LINK11"/>
-    <w:bookmarkEnd w:id="18"/>
-    <w:bookmarkEnd w:id="19"/>
+    <w:bookmarkStart w:id="21" w:name="OLE_LINK9"/>
+    <w:bookmarkStart w:id="22" w:name="OLE_LINK10"/>
+    <w:bookmarkStart w:id="23" w:name="OLE_LINK11"/>
     <w:bookmarkEnd w:id="20"/>
     <w:bookmarkEnd w:id="21"/>
+    <w:bookmarkEnd w:id="22"/>
+    <w:bookmarkEnd w:id="23"/>
   </w:p>
 </w:hdr>
 </file>
@@ -8942,7 +8984,7 @@
 </file>
 
 <file path=customXml/itemProps2.xml><?xml version="1.0" encoding="utf-8"?>
-<ds:datastoreItem xmlns:ds="http://schemas.openxmlformats.org/officeDocument/2006/customXml" ds:itemID="{60E8DF13-594D-EE49-B2F4-38C05930A75B}">
+<ds:datastoreItem xmlns:ds="http://schemas.openxmlformats.org/officeDocument/2006/customXml" ds:itemID="{27387F22-014A-6042-9ECF-BB0BE12C2F2B}">
   <ds:schemaRefs>
     <ds:schemaRef ds:uri="http://schemas.openxmlformats.org/officeDocument/2006/bibliography"/>
   </ds:schemaRefs>

</xml_diff>